<commit_message>
Fixed a small issue in the revised SRS
</commit_message>
<xml_diff>
--- a/doc/Milestone 3/CS 320 - Project SRS v2.docx
+++ b/doc/Milestone 3/CS 320 - Project SRS v2.docx
@@ -4730,28 +4730,25 @@
           <w:sz w:val="22"/>
           <w:szCs w:val="22"/>
         </w:rPr>
-        <w:t>This document should follow the IEEE 830-1998 standard for formatting software requirements specifications documents (</w:t>
-      </w:r>
-      <w:hyperlink r:id="rId10" w:history="1">
-        <w:r>
-          <w:rPr>
-            <w:rStyle w:val="Hyperlink"/>
-            <w:rFonts w:ascii="Arial" w:hAnsi="Arial" w:cs="Arial"/>
-            <w:color w:val="1155CC"/>
-            <w:sz w:val="22"/>
-            <w:szCs w:val="22"/>
-          </w:rPr>
-          <w:t>https://standards.ieee.org/standard/830-1998.html</w:t>
-        </w:r>
-      </w:hyperlink>
-      <w:r>
-        <w:rPr>
-          <w:rFonts w:ascii="Arial" w:hAnsi="Arial" w:cs="Arial"/>
-          <w:color w:val="000000"/>
-          <w:sz w:val="22"/>
-          <w:szCs w:val="22"/>
-        </w:rPr>
-        <w:t xml:space="preserve">). Most of the text in this document will use the sans-serif Arial font, but when computer code is discussed, it will be </w:t>
+        <w:t>This document should follow the IEEE 830-1998 standard for formatting software requirements specifications documents</w:t>
+      </w:r>
+      <w:r>
+        <w:rPr>
+          <w:rFonts w:ascii="Arial" w:hAnsi="Arial" w:cs="Arial"/>
+          <w:color w:val="000000"/>
+          <w:sz w:val="22"/>
+          <w:szCs w:val="22"/>
+        </w:rPr>
+        <w:t xml:space="preserve"> [3]</w:t>
+      </w:r>
+      <w:r>
+        <w:rPr>
+          <w:rFonts w:ascii="Arial" w:hAnsi="Arial" w:cs="Arial"/>
+          <w:color w:val="000000"/>
+          <w:sz w:val="22"/>
+          <w:szCs w:val="22"/>
+        </w:rPr>
+        <w:t xml:space="preserve">. Most of the text in this document will use the sans-serif Arial font, but when computer code is discussed, it will be written in the monospace Courier New font. Key words </w:t>
       </w:r>
       <w:r>
         <w:rPr>
@@ -4761,7 +4758,7 @@
           <w:szCs w:val="22"/>
         </w:rPr>
         <w:lastRenderedPageBreak/>
-        <w:t>written in the monospace Courier New font. Key words may be bolded in order to emphasize their importance. Lists may be used to make collections of content easier to read. If the list items are numbered, then their order is important; if they are bulleted, the items have no particular order.</w:t>
+        <w:t>may be bolded in order to emphasize their importance. Lists may be used to make collections of content easier to read. If the list items are numbered, then their order is important; if they are bulleted, the items have no particular order.</w:t>
       </w:r>
     </w:p>
     <w:p/>
@@ -4935,14 +4932,6 @@
           <w:szCs w:val="22"/>
         </w:rPr>
         <w:tab/>
-      </w:r>
-      <w:r>
-        <w:rPr>
-          <w:rFonts w:ascii="Arial" w:hAnsi="Arial" w:cs="Arial"/>
-          <w:color w:val="000000"/>
-          <w:sz w:val="22"/>
-          <w:szCs w:val="22"/>
-        </w:rPr>
         <w:t>“IEEE 830-1998 - IEEE Recommended Practice for Software Requirements Specifications,”</w:t>
       </w:r>
       <w:r>
@@ -5162,7 +5151,7 @@
                     <pic:cNvPicPr/>
                   </pic:nvPicPr>
                   <pic:blipFill>
-                    <a:blip r:embed="rId11">
+                    <a:blip r:embed="rId10">
                       <a:extLst>
                         <a:ext uri="{28A0092B-C50C-407E-A947-70E740481C1C}">
                           <a14:useLocalDpi xmlns:a14="http://schemas.microsoft.com/office/drawing/2010/main" val="0"/>
@@ -7234,7 +7223,7 @@
                     <pic:cNvPicPr/>
                   </pic:nvPicPr>
                   <pic:blipFill>
-                    <a:blip r:embed="rId12">
+                    <a:blip r:embed="rId11">
                       <a:extLst>
                         <a:ext uri="{28A0092B-C50C-407E-A947-70E740481C1C}">
                           <a14:useLocalDpi xmlns:a14="http://schemas.microsoft.com/office/drawing/2010/main" val="0"/>
@@ -9176,7 +9165,7 @@
         </w:rPr>
         <w:t xml:space="preserve"> The work from Google Docs was transferred into a Word document by the project leader, which is why the Git commits in the project repository all appear to come from a single source. The Google Docs document is available here: </w:t>
       </w:r>
-      <w:hyperlink r:id="rId13" w:history="1">
+      <w:hyperlink r:id="rId12" w:history="1">
         <w:r>
           <w:rPr>
             <w:rStyle w:val="Hyperlink"/>
@@ -13205,8 +13194,8 @@
       </w:pPr>
     </w:p>
     <w:sectPr>
-      <w:headerReference w:type="default" r:id="rId14"/>
-      <w:footerReference w:type="default" r:id="rId15"/>
+      <w:headerReference w:type="default" r:id="rId13"/>
+      <w:footerReference w:type="default" r:id="rId14"/>
       <w:pgSz w:w="12240" w:h="15840"/>
       <w:pgMar w:top="1440" w:right="1296" w:bottom="1440" w:left="1296" w:header="720" w:footer="720" w:gutter="0"/>
       <w:pgNumType w:start="1"/>

</xml_diff>